<commit_message>
Update /docs and /misc
add samples for test plan/report.  add the rubrics to /misc to easily reference
</commit_message>
<xml_diff>
--- a/docs/Software Test Plan.docx
+++ b/docs/Software Test Plan.docx
@@ -128,7 +128,187 @@
         <w:t>response</w:t>
       </w:r>
     </w:p>
-    <w:p/>
+    <w:p>
+      <w:pPr>
+        <w:rPr>
+          <w:b/>
+          <w:bCs/>
+        </w:rPr>
+      </w:pPr>
+      <w:r>
+        <w:rPr>
+          <w:b/>
+          <w:bCs/>
+        </w:rPr>
+        <w:t>SAMPLE TEST PLAN (on canvas):</w:t>
+      </w:r>
+    </w:p>
+    <w:p>
+      <w:r>
+        <w:t>You will have multiple test plans. Test plans are normally numbered.</w:t>
+      </w:r>
+      <w:r>
+        <w:br/>
+        <w:t>A test plan should reflect ‘HOW’ you plan to test, along with ‘WHAT’ you plan to test and</w:t>
+      </w:r>
+      <w:r>
+        <w:br/>
+        <w:t>“WHEN” you plan to execute the test.</w:t>
+      </w:r>
+      <w:r>
+        <w:br/>
+        <w:t>Sample Test Plan Outline</w:t>
+      </w:r>
+      <w:r>
+        <w:br/>
+        <w:t>1. Project Title: ABC</w:t>
+      </w:r>
+      <w:r>
+        <w:br/>
+        <w:t>2. Test Plan ###</w:t>
+      </w:r>
+      <w:r>
+        <w:br/>
+        <w:t>3. Test Objectives: Unit, Integration, or System test</w:t>
+      </w:r>
+      <w:r>
+        <w:br/>
+        <w:t>4. Test Approach:</w:t>
+      </w:r>
+      <w:r>
+        <w:br/>
+        <w:t>a. First test with correct input data. (ensures execution)</w:t>
+      </w:r>
+      <w:r>
+        <w:br/>
+        <w:t>b. Second test with out of boundary input date. (defect examination)</w:t>
+      </w:r>
+      <w:r>
+        <w:br/>
+        <w:t>c. Third test functionality. (ensure requirements are successfully met)</w:t>
+      </w:r>
+      <w:r>
+        <w:br/>
+        <w:t>d. Fourth test performance, stress, dependability (</w:t>
+      </w:r>
+      <w:r>
+        <w:br/>
+        <w:t>.</w:t>
+      </w:r>
+      <w:r>
+        <w:br/>
+        <w:t>5. Manual or Automated Test:</w:t>
+      </w:r>
+      <w:r>
+        <w:br/>
+        <w:t>6. Test tools: NONE</w:t>
+      </w:r>
+      <w:r>
+        <w:br/>
+        <w:t>7. Test environment: Joe’s laptop</w:t>
+      </w:r>
+      <w:r>
+        <w:br/>
+        <w:t>8. Test criteria: Requirement ID numbers from the requirements spreadsheet/ requirements</w:t>
+      </w:r>
+      <w:r>
+        <w:br/>
+        <w:t>traceability matrix. Functional or Non-Functional Requirements. Which requirements</w:t>
+      </w:r>
+      <w:r>
+        <w:br/>
+        <w:t>are you testing?</w:t>
+      </w:r>
+      <w:r>
+        <w:br/>
+        <w:t>9. Test schedule: When do you plan to test this. Sunday, March 9, 2025</w:t>
+      </w:r>
+      <w:r>
+        <w:br/>
+        <w:t xml:space="preserve">10. Test team (list by name): Note: the unit developer </w:t>
+      </w:r>
+      <w:proofErr w:type="spellStart"/>
+      <w:proofErr w:type="gramStart"/>
+      <w:r>
+        <w:t>can not</w:t>
+      </w:r>
+      <w:proofErr w:type="spellEnd"/>
+      <w:proofErr w:type="gramEnd"/>
+      <w:r>
+        <w:t xml:space="preserve"> be the unit tester.</w:t>
+      </w:r>
+    </w:p>
+    <w:p>
+      <w:r>
+        <w:t>COMMENTS:</w:t>
+      </w:r>
+      <w:r>
+        <w:br/>
+        <w:t xml:space="preserve">1, Functional testing objective – Ensure software works as it should. Validate user </w:t>
+      </w:r>
+      <w:r>
+        <w:lastRenderedPageBreak/>
+        <w:t>workflows,</w:t>
+      </w:r>
+      <w:r>
+        <w:br/>
+        <w:t xml:space="preserve">data processing, and verify input/output parameters. </w:t>
+      </w:r>
+      <w:proofErr w:type="gramStart"/>
+      <w:r>
+        <w:t>Check for out of</w:t>
+      </w:r>
+      <w:proofErr w:type="gramEnd"/>
+      <w:r>
+        <w:t xml:space="preserve"> boundary alerts.</w:t>
+      </w:r>
+      <w:r>
+        <w:br/>
+        <w:t>2. Performance testing objectives – ensure software is efficient and can handle various loads</w:t>
+      </w:r>
+      <w:r>
+        <w:br/>
+        <w:t>(throughput and scalability)</w:t>
+      </w:r>
+      <w:r>
+        <w:br/>
+        <w:t>3. Security testing objectives – Uncover security flaws</w:t>
+      </w:r>
+      <w:r>
+        <w:br/>
+        <w:t>4. Usability testing – Verify user workflow</w:t>
+      </w:r>
+    </w:p>
+    <w:p>
+      <w:r>
+        <w:t>CS3300 PROJECT NAME TEST PLAN ###</w:t>
+      </w:r>
+      <w:r>
+        <w:br/>
+        <w:t>DATE</w:t>
+      </w:r>
+      <w:r>
+        <w:br/>
+        <w:t>A Test Strategy or a Detailed Test Plan has EACH input step identified along with the expected</w:t>
+      </w:r>
+      <w:r>
+        <w:br/>
+        <w:t>output. No button is pushed arbitrarily. These are very large documents. One such plan</w:t>
+      </w:r>
+      <w:r>
+        <w:br/>
+        <w:t>normally takes 2 to 3 days to produce, but for large complex systems it may take 7 to 10 days.</w:t>
+      </w:r>
+      <w:r>
+        <w:br/>
+      </w:r>
+      <w:r>
+        <w:rPr>
+          <w:rFonts w:ascii="Segoe UI Symbol" w:hAnsi="Segoe UI Symbol" w:cs="Segoe UI Symbol"/>
+        </w:rPr>
+        <w:t>➢</w:t>
+      </w:r>
+    </w:p>
     <w:sectPr>
       <w:pgSz w:w="12240" w:h="15840"/>
       <w:pgMar w:top="1440" w:right="1440" w:bottom="1440" w:left="1440" w:header="720" w:footer="720" w:gutter="0"/>

</xml_diff>